<commit_message>
2020.01.14.12.47 docx file updated.
</commit_message>
<xml_diff>
--- a/PRACTICA_1_Instalacion_de_un_SOTR/DatosPractica_Instalación_De_un_SOTR.docx
+++ b/PRACTICA_1_Instalacion_de_un_SOTR/DatosPractica_Instalación_De_un_SOTR.docx
@@ -13,10 +13,11 @@
       <w:r>
         <w:t xml:space="preserve"> Instalación de un Sistema Operativo de Tiempo Real</w:t>
       </w:r>
-      <w:bookmarkStart w:id="0" w:name="_GoBack"/>
-      <w:bookmarkEnd w:id="0"/>
-    </w:p>
-    <w:p>
+    </w:p>
+    <w:p>
+      <w:pPr>
+        <w:pStyle w:val="Ttulo1"/>
+      </w:pPr>
       <w:r>
         <w:t xml:space="preserve">1 Instalar </w:t>
       </w:r>
@@ -26,12 +27,10 @@
       </w:r>
       <w:proofErr w:type="spellEnd"/>
       <w:r>
-        <w:t xml:space="preserve"> GNU-Linux de 64 bits en una máquina </w:t>
-      </w:r>
-    </w:p>
-    <w:p>
-      <w:r>
-        <w:t xml:space="preserve">virtual de </w:t>
+        <w:t xml:space="preserve"> GNU-Linux de 64 bits en una máquina virtual de </w:t>
+      </w:r>
+      <w:r>
+        <w:t xml:space="preserve">Oracle </w:t>
       </w:r>
       <w:proofErr w:type="spellStart"/>
       <w:r>
@@ -43,6 +42,9 @@
       </w:r>
     </w:p>
     <w:p>
+      <w:pPr>
+        <w:pStyle w:val="Ttulo1"/>
+      </w:pPr>
       <w:r>
         <w:t>2</w:t>
       </w:r>
@@ -56,6 +58,9 @@
       <w:proofErr w:type="spellEnd"/>
       <w:r>
         <w:t xml:space="preserve"> GNAT</w:t>
+      </w:r>
+      <w:r>
+        <w:t xml:space="preserve"> sobre GNU-Linux</w:t>
       </w:r>
     </w:p>
     <w:p>
@@ -199,17 +204,7 @@
     </w:p>
     <w:p>
       <w:r>
-        <w:t xml:space="preserve">Las instrucciones para construir el compilador GNAT sobre </w:t>
-      </w:r>
-    </w:p>
-    <w:p>
-      <w:r>
-        <w:t xml:space="preserve">un sistema operativo GNU-Linux (64 bits) se encuentran en </w:t>
-      </w:r>
-    </w:p>
-    <w:p>
-      <w:r>
-        <w:t>el archivo install.txt en el directorio:</w:t>
+        <w:t>Las instrucciones para construir el compilador GNAT sobre un sistema operativo GNU-Linux (64 bits) se encuentran en el archivo install.txt en el directorio:</w:t>
       </w:r>
     </w:p>
     <w:p>
@@ -245,6 +240,9 @@
       </w:r>
     </w:p>
     <w:p>
+      <w:pPr>
+        <w:pStyle w:val="Ttulo1"/>
+      </w:pPr>
       <w:r>
         <w:t xml:space="preserve">3 Descargar las fuentes del sistema </w:t>
       </w:r>
@@ -256,11 +254,13 @@
       <w:r>
         <w:t xml:space="preserve"> OS.</w:t>
       </w:r>
-      <w:r>
-        <w:t xml:space="preserve"> Esto es, descargar </w:t>
-      </w:r>
-    </w:p>
-    <w:p>
+    </w:p>
+    <w:p>
+      <w:r>
+        <w:t xml:space="preserve">Esto es, descargar </w:t>
+      </w:r>
+      <w:bookmarkStart w:id="0" w:name="_GoBack"/>
+      <w:bookmarkEnd w:id="0"/>
       <w:r>
         <w:t>e</w:t>
       </w:r>
@@ -755,6 +755,49 @@
     <w:name w:val="Normal"/>
     <w:qFormat/>
   </w:style>
+  <w:style w:type="paragraph" w:styleId="Ttulo1">
+    <w:name w:val="heading 1"/>
+    <w:basedOn w:val="Normal"/>
+    <w:next w:val="Normal"/>
+    <w:link w:val="Ttulo1Car"/>
+    <w:uiPriority w:val="9"/>
+    <w:qFormat/>
+    <w:rsid w:val="001B326D"/>
+    <w:pPr>
+      <w:keepNext/>
+      <w:keepLines/>
+      <w:spacing w:before="240" w:after="0"/>
+      <w:outlineLvl w:val="0"/>
+    </w:pPr>
+    <w:rPr>
+      <w:rFonts w:asciiTheme="majorHAnsi" w:eastAsiaTheme="majorEastAsia" w:hAnsiTheme="majorHAnsi" w:cstheme="majorBidi"/>
+      <w:color w:val="2F5496" w:themeColor="accent1" w:themeShade="BF"/>
+      <w:sz w:val="32"/>
+      <w:szCs w:val="32"/>
+    </w:rPr>
+  </w:style>
+  <w:style w:type="paragraph" w:styleId="Ttulo2">
+    <w:name w:val="heading 2"/>
+    <w:basedOn w:val="Normal"/>
+    <w:next w:val="Normal"/>
+    <w:link w:val="Ttulo2Car"/>
+    <w:uiPriority w:val="9"/>
+    <w:unhideWhenUsed/>
+    <w:qFormat/>
+    <w:rsid w:val="00FE34C3"/>
+    <w:pPr>
+      <w:keepNext/>
+      <w:keepLines/>
+      <w:spacing w:before="40" w:after="0"/>
+      <w:outlineLvl w:val="1"/>
+    </w:pPr>
+    <w:rPr>
+      <w:rFonts w:asciiTheme="majorHAnsi" w:eastAsiaTheme="majorEastAsia" w:hAnsiTheme="majorHAnsi" w:cstheme="majorBidi"/>
+      <w:color w:val="2F5496" w:themeColor="accent1" w:themeShade="BF"/>
+      <w:sz w:val="26"/>
+      <w:szCs w:val="26"/>
+    </w:rPr>
+  </w:style>
   <w:style w:type="character" w:default="1" w:styleId="Fuentedeprrafopredeter">
     <w:name w:val="Default Paragraph Font"/>
     <w:uiPriority w:val="1"/>
@@ -841,6 +884,32 @@
       <w:kern w:val="28"/>
       <w:sz w:val="56"/>
       <w:szCs w:val="56"/>
+    </w:rPr>
+  </w:style>
+  <w:style w:type="character" w:customStyle="1" w:styleId="Ttulo1Car">
+    <w:name w:val="Título 1 Car"/>
+    <w:basedOn w:val="Fuentedeprrafopredeter"/>
+    <w:link w:val="Ttulo1"/>
+    <w:uiPriority w:val="9"/>
+    <w:rsid w:val="001B326D"/>
+    <w:rPr>
+      <w:rFonts w:asciiTheme="majorHAnsi" w:eastAsiaTheme="majorEastAsia" w:hAnsiTheme="majorHAnsi" w:cstheme="majorBidi"/>
+      <w:color w:val="2F5496" w:themeColor="accent1" w:themeShade="BF"/>
+      <w:sz w:val="32"/>
+      <w:szCs w:val="32"/>
+    </w:rPr>
+  </w:style>
+  <w:style w:type="character" w:customStyle="1" w:styleId="Ttulo2Car">
+    <w:name w:val="Título 2 Car"/>
+    <w:basedOn w:val="Fuentedeprrafopredeter"/>
+    <w:link w:val="Ttulo2"/>
+    <w:uiPriority w:val="9"/>
+    <w:rsid w:val="00FE34C3"/>
+    <w:rPr>
+      <w:rFonts w:asciiTheme="majorHAnsi" w:eastAsiaTheme="majorEastAsia" w:hAnsiTheme="majorHAnsi" w:cstheme="majorBidi"/>
+      <w:color w:val="2F5496" w:themeColor="accent1" w:themeShade="BF"/>
+      <w:sz w:val="26"/>
+      <w:szCs w:val="26"/>
     </w:rPr>
   </w:style>
 </w:styles>

</xml_diff>